<commit_message>
1 actualizando casos prueba 2 añadiendo usuarios con otros roles al archivo de migracion
</commit_message>
<xml_diff>
--- a/documents/CASOS PRUEBA PROYECTO MINTIC.docx
+++ b/documents/CASOS PRUEBA PROYECTO MINTIC.docx
@@ -1,6 +1,6 @@
 
 <file path=word/document.xml><?xml version="1.0" encoding="utf-8"?>
-<w:document xmlns:wpc="http://schemas.microsoft.com/office/word/2010/wordprocessingCanvas" xmlns:cx="http://schemas.microsoft.com/office/drawing/2014/chartex" xmlns:cx1="http://schemas.microsoft.com/office/drawing/2015/9/8/chartex" xmlns:cx2="http://schemas.microsoft.com/office/drawing/2015/10/21/chartex" xmlns:cx3="http://schemas.microsoft.com/office/drawing/2016/5/9/chartex" xmlns:cx4="http://schemas.microsoft.com/office/drawing/2016/5/10/chartex" xmlns:cx5="http://schemas.microsoft.com/office/drawing/2016/5/11/chartex" xmlns:cx6="http://schemas.microsoft.com/office/drawing/2016/5/12/chartex" xmlns:cx7="http://schemas.microsoft.com/office/drawing/2016/5/13/chartex" xmlns:cx8="http://schemas.microsoft.com/office/drawing/2016/5/14/chartex" xmlns:mc="http://schemas.openxmlformats.org/markup-compatibility/2006" xmlns:aink="http://schemas.microsoft.com/office/drawing/2016/ink" xmlns:am3d="http://schemas.microsoft.com/office/drawing/2017/model3d" xmlns:o="urn:schemas-microsoft-com:office:office" xmlns:oel="http://schemas.microsoft.com/office/2019/extlst" xmlns:r="http://schemas.openxmlformats.org/officeDocument/2006/relationships" xmlns:m="http://schemas.openxmlformats.org/officeDocument/2006/math" xmlns:v="urn:schemas-microsoft-com:vml" xmlns:wp14="http://schemas.microsoft.com/office/word/2010/wordprocessingDrawing" xmlns:wp="http://schemas.openxmlformats.org/drawingml/2006/wordprocessingDrawing" xmlns:w10="urn:schemas-microsoft-com:office:word" xmlns:w="http://schemas.openxmlformats.org/wordprocessingml/2006/main" xmlns:w14="http://schemas.microsoft.com/office/word/2010/wordml" xmlns:w15="http://schemas.microsoft.com/office/word/2012/wordml" xmlns:w16cex="http://schemas.microsoft.com/office/word/2018/wordml/cex" xmlns:w16cid="http://schemas.microsoft.com/office/word/2016/wordml/cid" xmlns:w16="http://schemas.microsoft.com/office/word/2018/wordml" xmlns:w16sdtdh="http://schemas.microsoft.com/office/word/2020/wordml/sdtdatahash" xmlns:w16se="http://schemas.microsoft.com/office/word/2015/wordml/symex" xmlns:wpg="http://schemas.microsoft.com/office/word/2010/wordprocessingGroup" xmlns:wpi="http://schemas.microsoft.com/office/word/2010/wordprocessingInk" xmlns:wne="http://schemas.microsoft.com/office/word/2006/wordml" xmlns:wps="http://schemas.microsoft.com/office/word/2010/wordprocessingShape" mc:Ignorable="w14 w15 w16se w16cid w16 w16cex w16sdtdh wp14">
+<w:document xmlns:wpc="http://schemas.microsoft.com/office/word/2010/wordprocessingCanvas" xmlns:cx="http://schemas.microsoft.com/office/drawing/2014/chartex" xmlns:mc="http://schemas.openxmlformats.org/markup-compatibility/2006" xmlns:o="urn:schemas-microsoft-com:office:office" xmlns:r="http://schemas.openxmlformats.org/officeDocument/2006/relationships" xmlns:m="http://schemas.openxmlformats.org/officeDocument/2006/math" xmlns:v="urn:schemas-microsoft-com:vml" xmlns:wp14="http://schemas.microsoft.com/office/word/2010/wordprocessingDrawing" xmlns:wp="http://schemas.openxmlformats.org/drawingml/2006/wordprocessingDrawing" xmlns:w10="urn:schemas-microsoft-com:office:word" xmlns:w="http://schemas.openxmlformats.org/wordprocessingml/2006/main" xmlns:w14="http://schemas.microsoft.com/office/word/2010/wordml" xmlns:w15="http://schemas.microsoft.com/office/word/2012/wordml" xmlns:w16se="http://schemas.microsoft.com/office/word/2015/wordml/symex" xmlns:wpg="http://schemas.microsoft.com/office/word/2010/wordprocessingGroup" xmlns:wpi="http://schemas.microsoft.com/office/word/2010/wordprocessingInk" xmlns:wne="http://schemas.microsoft.com/office/word/2006/wordml" xmlns:wps="http://schemas.microsoft.com/office/word/2010/wordprocessingShape" mc:Ignorable="w14 w15 w16se wp14">
   <w:body>
     <w:p>
       <w:pPr>
@@ -43,7 +43,7 @@
       <w:hyperlink r:id="rId7" w:history="1">
         <w:r>
           <w:rPr>
-            <w:rStyle w:val="Hyperlink"/>
+            <w:rStyle w:val="Hipervnculo"/>
             <w:lang w:val="es-CO"/>
           </w:rPr>
           <w:t>texto@texto.com</w:t>
@@ -86,24 +86,12 @@
         <w:rPr>
           <w:lang w:val="es-CO"/>
         </w:rPr>
-        <w:t xml:space="preserve">Caso prueba </w:t>
-      </w:r>
-      <w:r>
-        <w:rPr>
-          <w:lang w:val="es-CO"/>
-        </w:rPr>
-        <w:t>2</w:t>
-      </w:r>
-      <w:r>
-        <w:rPr>
-          <w:lang w:val="es-CO"/>
-        </w:rPr>
-        <w:t xml:space="preserve">: Probar email que cumpla con la estructura </w:t>
+        <w:t xml:space="preserve">Caso prueba 2: Probar email que cumpla con la estructura </w:t>
       </w:r>
       <w:hyperlink r:id="rId8" w:history="1">
         <w:r>
           <w:rPr>
-            <w:rStyle w:val="Hyperlink"/>
+            <w:rStyle w:val="Hipervnculo"/>
             <w:lang w:val="es-CO"/>
           </w:rPr>
           <w:t>texto@texto.com</w:t>
@@ -126,549 +114,368 @@
         <w:rPr>
           <w:lang w:val="es-CO"/>
         </w:rPr>
-        <w:t>Resultado esperado:</w:t>
-      </w:r>
-      <w:r>
-        <w:rPr>
-          <w:lang w:val="es-CO"/>
-        </w:rPr>
-        <w:t xml:space="preserve"> </w:t>
-      </w:r>
-      <w:r>
-        <w:rPr>
-          <w:lang w:val="es-CO"/>
-        </w:rPr>
-        <w:t xml:space="preserve">Que salga </w:t>
-      </w:r>
-      <w:r>
-        <w:rPr>
-          <w:lang w:val="es-CO"/>
-        </w:rPr>
-        <w:t xml:space="preserve">un </w:t>
-      </w:r>
-      <w:r>
-        <w:rPr>
-          <w:lang w:val="es-CO"/>
-        </w:rPr>
-        <w:t>mensaje de error</w:t>
-      </w:r>
-      <w:r>
-        <w:rPr>
-          <w:lang w:val="es-CO"/>
-        </w:rPr>
-        <w:t xml:space="preserve"> indicando que la estructura del email no cumple</w:t>
-      </w:r>
-    </w:p>
-    <w:p>
-      <w:pPr>
-        <w:rPr>
-          <w:lang w:val="es-CO"/>
-        </w:rPr>
-      </w:pPr>
-    </w:p>
-    <w:p>
-      <w:pPr>
-        <w:rPr>
-          <w:lang w:val="es-CO"/>
-        </w:rPr>
-      </w:pPr>
-      <w:r>
-        <w:rPr>
-          <w:lang w:val="es-CO"/>
-        </w:rPr>
-        <w:t xml:space="preserve">Caso prueba </w:t>
-      </w:r>
-      <w:r>
-        <w:rPr>
-          <w:lang w:val="es-CO"/>
-        </w:rPr>
-        <w:t>3</w:t>
-      </w:r>
-      <w:r>
-        <w:rPr>
-          <w:lang w:val="es-CO"/>
-        </w:rPr>
-        <w:t xml:space="preserve">: Probar que </w:t>
-      </w:r>
-      <w:r>
-        <w:rPr>
-          <w:lang w:val="es-CO"/>
-        </w:rPr>
-        <w:t xml:space="preserve">un usuario que existe en la base de datos se pueda </w:t>
-      </w:r>
-      <w:proofErr w:type="spellStart"/>
-      <w:r>
-        <w:rPr>
-          <w:lang w:val="es-CO"/>
-        </w:rPr>
-        <w:t>loguear</w:t>
-      </w:r>
-      <w:proofErr w:type="spellEnd"/>
-    </w:p>
-    <w:p>
-      <w:pPr>
-        <w:rPr>
-          <w:lang w:val="es-CO"/>
-        </w:rPr>
-      </w:pPr>
-      <w:r>
-        <w:rPr>
-          <w:lang w:val="es-CO"/>
-        </w:rPr>
-        <w:t xml:space="preserve">Resultado espero: Que cuando ingrese los datos del usuario y de clic en iniciar sesión la </w:t>
-      </w:r>
-      <w:proofErr w:type="gramStart"/>
-      <w:r>
-        <w:rPr>
-          <w:lang w:val="es-CO"/>
-        </w:rPr>
-        <w:t>app</w:t>
-      </w:r>
-      <w:proofErr w:type="gramEnd"/>
-      <w:r>
-        <w:rPr>
-          <w:lang w:val="es-CO"/>
-        </w:rPr>
-        <w:t xml:space="preserve"> lo lleve a la página correspondiente a su rol</w:t>
-      </w:r>
-    </w:p>
-    <w:p>
-      <w:pPr>
-        <w:rPr>
-          <w:lang w:val="es-CO"/>
-        </w:rPr>
-      </w:pPr>
-    </w:p>
-    <w:p>
-      <w:pPr>
-        <w:rPr>
-          <w:lang w:val="es-CO"/>
-        </w:rPr>
-      </w:pPr>
-      <w:r>
-        <w:rPr>
-          <w:lang w:val="es-CO"/>
-        </w:rPr>
-        <w:t xml:space="preserve">Caso prueba </w:t>
-      </w:r>
-      <w:r>
-        <w:rPr>
-          <w:lang w:val="es-CO"/>
-        </w:rPr>
-        <w:t>4</w:t>
-      </w:r>
-      <w:r>
-        <w:rPr>
-          <w:lang w:val="es-CO"/>
-        </w:rPr>
-        <w:t xml:space="preserve">: </w:t>
-      </w:r>
-      <w:r>
-        <w:rPr>
-          <w:lang w:val="es-CO"/>
-        </w:rPr>
-        <w:t>Probar que un usuario que</w:t>
-      </w:r>
-      <w:r>
-        <w:rPr>
-          <w:lang w:val="es-CO"/>
-        </w:rPr>
-        <w:t xml:space="preserve"> no</w:t>
-      </w:r>
-      <w:r>
-        <w:rPr>
-          <w:lang w:val="es-CO"/>
-        </w:rPr>
-        <w:t xml:space="preserve"> existe en la base de datos </w:t>
-      </w:r>
-      <w:r>
-        <w:rPr>
-          <w:lang w:val="es-CO"/>
-        </w:rPr>
-        <w:t xml:space="preserve">no </w:t>
-      </w:r>
-      <w:r>
-        <w:rPr>
-          <w:lang w:val="es-CO"/>
-        </w:rPr>
-        <w:t xml:space="preserve">se pueda </w:t>
-      </w:r>
-      <w:proofErr w:type="spellStart"/>
-      <w:r>
-        <w:rPr>
-          <w:lang w:val="es-CO"/>
-        </w:rPr>
-        <w:t>loguear</w:t>
-      </w:r>
-      <w:proofErr w:type="spellEnd"/>
-    </w:p>
-    <w:p>
-      <w:pPr>
-        <w:rPr>
-          <w:lang w:val="es-CO"/>
-        </w:rPr>
-      </w:pPr>
-      <w:r>
-        <w:rPr>
-          <w:lang w:val="es-CO"/>
-        </w:rPr>
-        <w:t xml:space="preserve">Resultado espero: Que cuando ingrese los datos del usuario y de clic en iniciar sesión la </w:t>
-      </w:r>
-      <w:proofErr w:type="gramStart"/>
-      <w:r>
-        <w:rPr>
-          <w:lang w:val="es-CO"/>
-        </w:rPr>
-        <w:t>app</w:t>
-      </w:r>
-      <w:proofErr w:type="gramEnd"/>
-      <w:r>
-        <w:rPr>
-          <w:lang w:val="es-CO"/>
-        </w:rPr>
-        <w:t xml:space="preserve"> l</w:t>
-      </w:r>
-      <w:r>
-        <w:rPr>
-          <w:lang w:val="es-CO"/>
-        </w:rPr>
-        <w:t>e muestre un mensaje que le diga que el usuario no está registrado en la base datos</w:t>
-      </w:r>
-    </w:p>
-    <w:p>
-      <w:pPr>
-        <w:rPr>
-          <w:lang w:val="es-CO"/>
-        </w:rPr>
-      </w:pPr>
-    </w:p>
-    <w:p>
-      <w:pPr>
-        <w:rPr>
-          <w:lang w:val="es-CO"/>
-        </w:rPr>
-      </w:pPr>
-      <w:r>
-        <w:rPr>
-          <w:lang w:val="es-CO"/>
-        </w:rPr>
-        <w:t xml:space="preserve">Caso prueba </w:t>
-      </w:r>
-      <w:r>
-        <w:rPr>
-          <w:lang w:val="es-CO"/>
-        </w:rPr>
-        <w:t>5</w:t>
-      </w:r>
-      <w:r>
-        <w:rPr>
-          <w:lang w:val="es-CO"/>
-        </w:rPr>
-        <w:t xml:space="preserve">: Probar que un usuario que existe en la base de datos no se pueda </w:t>
-      </w:r>
-      <w:proofErr w:type="spellStart"/>
-      <w:r>
-        <w:rPr>
-          <w:lang w:val="es-CO"/>
-        </w:rPr>
-        <w:t>loguear</w:t>
-      </w:r>
-      <w:proofErr w:type="spellEnd"/>
-      <w:r>
-        <w:rPr>
-          <w:lang w:val="es-CO"/>
-        </w:rPr>
-        <w:t xml:space="preserve"> si ingresa mal la contraseña</w:t>
-      </w:r>
-    </w:p>
-    <w:p>
-      <w:pPr>
-        <w:rPr>
-          <w:lang w:val="es-CO"/>
-        </w:rPr>
-      </w:pPr>
-      <w:r>
-        <w:rPr>
-          <w:lang w:val="es-CO"/>
-        </w:rPr>
-        <w:t xml:space="preserve">Resultado espero: Que cuando ingrese los datos del usuario y de clic en iniciar sesión la </w:t>
-      </w:r>
-      <w:proofErr w:type="gramStart"/>
-      <w:r>
-        <w:rPr>
-          <w:lang w:val="es-CO"/>
-        </w:rPr>
-        <w:t>app</w:t>
-      </w:r>
-      <w:proofErr w:type="gramEnd"/>
-      <w:r>
-        <w:rPr>
-          <w:lang w:val="es-CO"/>
-        </w:rPr>
-        <w:t xml:space="preserve"> le muestre un mensaje que le diga que </w:t>
-      </w:r>
-      <w:r>
-        <w:rPr>
-          <w:lang w:val="es-CO"/>
-        </w:rPr>
-        <w:t>el usuario o contraseña son incorrectos</w:t>
-      </w:r>
-    </w:p>
-    <w:p>
-      <w:pPr>
-        <w:rPr>
-          <w:lang w:val="es-CO"/>
-        </w:rPr>
-      </w:pPr>
-    </w:p>
-    <w:p>
-      <w:pPr>
-        <w:rPr>
-          <w:lang w:val="es-CO"/>
-        </w:rPr>
-      </w:pPr>
-      <w:r>
-        <w:rPr>
-          <w:lang w:val="es-CO"/>
-        </w:rPr>
-        <w:t xml:space="preserve">Caso prueba </w:t>
-      </w:r>
-      <w:r>
-        <w:rPr>
-          <w:lang w:val="es-CO"/>
-        </w:rPr>
-        <w:t>6</w:t>
-      </w:r>
-      <w:r>
-        <w:rPr>
-          <w:lang w:val="es-CO"/>
-        </w:rPr>
-        <w:t xml:space="preserve">: Probar que un usuario </w:t>
-      </w:r>
-      <w:r>
-        <w:rPr>
-          <w:lang w:val="es-CO"/>
-        </w:rPr>
-        <w:t xml:space="preserve">tipo </w:t>
-      </w:r>
-      <w:proofErr w:type="spellStart"/>
-      <w:r>
-        <w:rPr>
-          <w:lang w:val="es-CO"/>
-        </w:rPr>
-        <w:t>admin</w:t>
-      </w:r>
-      <w:proofErr w:type="spellEnd"/>
-      <w:r>
-        <w:rPr>
-          <w:lang w:val="es-CO"/>
-        </w:rPr>
-        <w:t xml:space="preserve"> </w:t>
-      </w:r>
-      <w:r>
-        <w:rPr>
-          <w:lang w:val="es-CO"/>
-        </w:rPr>
-        <w:t xml:space="preserve">que existe en la base de datos se pueda </w:t>
-      </w:r>
-      <w:proofErr w:type="spellStart"/>
-      <w:r>
-        <w:rPr>
-          <w:lang w:val="es-CO"/>
-        </w:rPr>
-        <w:t>loguear</w:t>
-      </w:r>
-      <w:proofErr w:type="spellEnd"/>
-      <w:r>
-        <w:rPr>
-          <w:lang w:val="es-CO"/>
-        </w:rPr>
-        <w:t xml:space="preserve"> </w:t>
-      </w:r>
-    </w:p>
-    <w:p>
-      <w:pPr>
-        <w:rPr>
-          <w:lang w:val="es-CO"/>
-        </w:rPr>
-      </w:pPr>
-      <w:r>
-        <w:rPr>
-          <w:lang w:val="es-CO"/>
-        </w:rPr>
-        <w:t xml:space="preserve">Resultado espero: Que cuando ingrese los datos del usuario y de clic en iniciar sesión la </w:t>
-      </w:r>
-      <w:proofErr w:type="gramStart"/>
-      <w:r>
-        <w:rPr>
-          <w:lang w:val="es-CO"/>
-        </w:rPr>
-        <w:t>app</w:t>
-      </w:r>
-      <w:proofErr w:type="gramEnd"/>
-      <w:r>
-        <w:rPr>
-          <w:lang w:val="es-CO"/>
-        </w:rPr>
-        <w:t xml:space="preserve"> le muestre </w:t>
-      </w:r>
-      <w:r>
-        <w:rPr>
-          <w:lang w:val="es-CO"/>
-        </w:rPr>
-        <w:t xml:space="preserve">la página de </w:t>
-      </w:r>
-      <w:proofErr w:type="spellStart"/>
-      <w:r>
-        <w:rPr>
-          <w:lang w:val="es-CO"/>
-        </w:rPr>
-        <w:t>admin</w:t>
-      </w:r>
-      <w:proofErr w:type="spellEnd"/>
-    </w:p>
-    <w:p>
-      <w:pPr>
-        <w:rPr>
-          <w:lang w:val="es-CO"/>
-        </w:rPr>
-      </w:pPr>
-    </w:p>
-    <w:p>
-      <w:pPr>
-        <w:rPr>
-          <w:lang w:val="es-CO"/>
-        </w:rPr>
-      </w:pPr>
-      <w:r>
-        <w:rPr>
-          <w:lang w:val="es-CO"/>
-        </w:rPr>
-        <w:t xml:space="preserve">Caso prueba </w:t>
-      </w:r>
-      <w:r>
-        <w:rPr>
-          <w:lang w:val="es-CO"/>
-        </w:rPr>
-        <w:t>7</w:t>
-      </w:r>
-      <w:r>
-        <w:rPr>
-          <w:lang w:val="es-CO"/>
-        </w:rPr>
-        <w:t xml:space="preserve">: Probar que un usuario tipo </w:t>
-      </w:r>
-      <w:r>
-        <w:rPr>
-          <w:lang w:val="es-CO"/>
-        </w:rPr>
-        <w:t>profesor</w:t>
-      </w:r>
-      <w:r>
-        <w:rPr>
-          <w:lang w:val="es-CO"/>
-        </w:rPr>
-        <w:t xml:space="preserve"> que existe en la base de datos se pueda </w:t>
-      </w:r>
-      <w:proofErr w:type="spellStart"/>
-      <w:r>
-        <w:rPr>
-          <w:lang w:val="es-CO"/>
-        </w:rPr>
-        <w:t>loguear</w:t>
-      </w:r>
-      <w:proofErr w:type="spellEnd"/>
-    </w:p>
-    <w:p>
-      <w:pPr>
-        <w:rPr>
-          <w:lang w:val="es-CO"/>
-        </w:rPr>
-      </w:pPr>
-      <w:r>
-        <w:rPr>
-          <w:lang w:val="es-CO"/>
-        </w:rPr>
-        <w:t xml:space="preserve">Resultado espero: Que cuando ingrese los datos del usuario y de clic en iniciar sesión la </w:t>
-      </w:r>
-      <w:proofErr w:type="gramStart"/>
-      <w:r>
-        <w:rPr>
-          <w:lang w:val="es-CO"/>
-        </w:rPr>
-        <w:t>app</w:t>
-      </w:r>
-      <w:proofErr w:type="gramEnd"/>
-      <w:r>
-        <w:rPr>
-          <w:lang w:val="es-CO"/>
-        </w:rPr>
-        <w:t xml:space="preserve"> le muestre la página de </w:t>
-      </w:r>
-      <w:r>
-        <w:rPr>
-          <w:lang w:val="es-CO"/>
-        </w:rPr>
-        <w:t>profesor</w:t>
-      </w:r>
-    </w:p>
-    <w:p>
-      <w:pPr>
-        <w:rPr>
-          <w:lang w:val="es-CO"/>
-        </w:rPr>
-      </w:pPr>
-    </w:p>
-    <w:p>
-      <w:pPr>
-        <w:rPr>
-          <w:lang w:val="es-CO"/>
-        </w:rPr>
-      </w:pPr>
-      <w:r>
-        <w:rPr>
-          <w:lang w:val="es-CO"/>
-        </w:rPr>
-        <w:t xml:space="preserve">Caso prueba </w:t>
-      </w:r>
-      <w:r>
-        <w:rPr>
-          <w:lang w:val="es-CO"/>
-        </w:rPr>
-        <w:t>8</w:t>
-      </w:r>
-      <w:r>
-        <w:rPr>
-          <w:lang w:val="es-CO"/>
-        </w:rPr>
-        <w:t xml:space="preserve">: Probar que un usuario tipo </w:t>
-      </w:r>
-      <w:r>
-        <w:rPr>
-          <w:lang w:val="es-CO"/>
-        </w:rPr>
-        <w:t>alumno</w:t>
-      </w:r>
-      <w:r>
-        <w:rPr>
-          <w:lang w:val="es-CO"/>
-        </w:rPr>
-        <w:t xml:space="preserve"> que existe en la base de datos se pueda </w:t>
-      </w:r>
-      <w:proofErr w:type="spellStart"/>
-      <w:r>
-        <w:rPr>
-          <w:lang w:val="es-CO"/>
-        </w:rPr>
-        <w:t>loguear</w:t>
-      </w:r>
-      <w:proofErr w:type="spellEnd"/>
-      <w:r>
-        <w:rPr>
-          <w:lang w:val="es-CO"/>
-        </w:rPr>
-        <w:t xml:space="preserve"> </w:t>
-      </w:r>
+        <w:t>Resultado esperado: Que salga un mensaje de error indicando que la estructura del email no cumple</w:t>
+      </w:r>
+    </w:p>
+    <w:p>
+      <w:pPr>
+        <w:rPr>
+          <w:lang w:val="es-CO"/>
+        </w:rPr>
+      </w:pPr>
+    </w:p>
+    <w:p>
+      <w:pPr>
+        <w:rPr>
+          <w:lang w:val="es-CO"/>
+        </w:rPr>
+      </w:pPr>
+      <w:r>
+        <w:rPr>
+          <w:lang w:val="es-CO"/>
+        </w:rPr>
+        <w:t>Caso prueba 3: Probar que un usuario que existe en la base de datos se pueda loguear</w:t>
+      </w:r>
+    </w:p>
+    <w:p>
+      <w:pPr>
+        <w:rPr>
+          <w:lang w:val="es-CO"/>
+        </w:rPr>
+      </w:pPr>
+      <w:r>
+        <w:rPr>
+          <w:lang w:val="es-CO"/>
+        </w:rPr>
+        <w:t>Resultado esperado: Que cuando ingrese los datos del usuario y de clic en iniciar sesión la app lo lleve a la página correspondiente a su rol</w:t>
+      </w:r>
+    </w:p>
+    <w:p>
+      <w:pPr>
+        <w:rPr>
+          <w:lang w:val="es-CO"/>
+        </w:rPr>
+      </w:pPr>
+      <w:r>
+        <w:rPr>
+          <w:lang w:val="es-CO"/>
+        </w:rPr>
+        <w:drawing>
+          <wp:inline distT="0" distB="0" distL="0" distR="0" wp14:anchorId="74BD20B5" wp14:editId="169CBD43">
+            <wp:extent cx="5943600" cy="2138680"/>
+            <wp:effectExtent l="0" t="0" r="0" b="0"/>
+            <wp:docPr id="1" name="Imagen 1"/>
+            <wp:cNvGraphicFramePr>
+              <a:graphicFrameLocks xmlns:a="http://schemas.openxmlformats.org/drawingml/2006/main" noChangeAspect="1"/>
+            </wp:cNvGraphicFramePr>
+            <a:graphic xmlns:a="http://schemas.openxmlformats.org/drawingml/2006/main">
+              <a:graphicData uri="http://schemas.openxmlformats.org/drawingml/2006/picture">
+                <pic:pic xmlns:pic="http://schemas.openxmlformats.org/drawingml/2006/picture">
+                  <pic:nvPicPr>
+                    <pic:cNvPr id="1" name=""/>
+                    <pic:cNvPicPr/>
+                  </pic:nvPicPr>
+                  <pic:blipFill>
+                    <a:blip r:embed="rId9"/>
+                    <a:stretch>
+                      <a:fillRect/>
+                    </a:stretch>
+                  </pic:blipFill>
+                  <pic:spPr>
+                    <a:xfrm>
+                      <a:off x="0" y="0"/>
+                      <a:ext cx="5943600" cy="2138680"/>
+                    </a:xfrm>
+                    <a:prstGeom prst="rect">
+                      <a:avLst/>
+                    </a:prstGeom>
+                  </pic:spPr>
+                </pic:pic>
+              </a:graphicData>
+            </a:graphic>
+          </wp:inline>
+        </w:drawing>
+      </w:r>
+    </w:p>
+    <w:p>
+      <w:pPr>
+        <w:rPr>
+          <w:lang w:val="es-CO"/>
+        </w:rPr>
+      </w:pPr>
+      <w:r>
+        <w:rPr>
+          <w:lang w:val="es-CO"/>
+        </w:rPr>
+        <w:t xml:space="preserve">Cumplió con el resultado esperado </w:t>
+      </w:r>
+    </w:p>
+    <w:p>
+      <w:pPr>
+        <w:rPr>
+          <w:lang w:val="es-CO"/>
+        </w:rPr>
+      </w:pPr>
+    </w:p>
+    <w:p>
+      <w:pPr>
+        <w:rPr>
+          <w:lang w:val="es-CO"/>
+        </w:rPr>
+      </w:pPr>
+      <w:r>
+        <w:rPr>
+          <w:lang w:val="es-CO"/>
+        </w:rPr>
+        <w:drawing>
+          <wp:inline distT="0" distB="0" distL="0" distR="0" wp14:anchorId="16157069" wp14:editId="4F86210B">
+            <wp:extent cx="5144218" cy="2067213"/>
+            <wp:effectExtent l="0" t="0" r="0" b="9525"/>
+            <wp:docPr id="2" name="Imagen 2"/>
+            <wp:cNvGraphicFramePr>
+              <a:graphicFrameLocks xmlns:a="http://schemas.openxmlformats.org/drawingml/2006/main" noChangeAspect="1"/>
+            </wp:cNvGraphicFramePr>
+            <a:graphic xmlns:a="http://schemas.openxmlformats.org/drawingml/2006/main">
+              <a:graphicData uri="http://schemas.openxmlformats.org/drawingml/2006/picture">
+                <pic:pic xmlns:pic="http://schemas.openxmlformats.org/drawingml/2006/picture">
+                  <pic:nvPicPr>
+                    <pic:cNvPr id="1" name=""/>
+                    <pic:cNvPicPr/>
+                  </pic:nvPicPr>
+                  <pic:blipFill>
+                    <a:blip r:embed="rId10"/>
+                    <a:stretch>
+                      <a:fillRect/>
+                    </a:stretch>
+                  </pic:blipFill>
+                  <pic:spPr>
+                    <a:xfrm>
+                      <a:off x="0" y="0"/>
+                      <a:ext cx="5144218" cy="2067213"/>
+                    </a:xfrm>
+                    <a:prstGeom prst="rect">
+                      <a:avLst/>
+                    </a:prstGeom>
+                  </pic:spPr>
+                </pic:pic>
+              </a:graphicData>
+            </a:graphic>
+          </wp:inline>
+        </w:drawing>
+      </w:r>
+    </w:p>
+    <w:p>
+      <w:pPr>
+        <w:rPr>
+          <w:lang w:val="es-CO"/>
+        </w:rPr>
+      </w:pPr>
+    </w:p>
+    <w:p>
+      <w:pPr>
+        <w:rPr>
+          <w:lang w:val="es-CO"/>
+        </w:rPr>
+      </w:pPr>
+      <w:r>
+        <w:rPr>
+          <w:lang w:val="es-CO"/>
+        </w:rPr>
+        <w:t>Caso prueba 4: Probar que un usuario que no existe en la base de datos no se pueda loguear</w:t>
+      </w:r>
+    </w:p>
+    <w:p>
+      <w:pPr>
+        <w:rPr>
+          <w:lang w:val="es-CO"/>
+        </w:rPr>
+      </w:pPr>
+      <w:r>
+        <w:rPr>
+          <w:lang w:val="es-CO"/>
+        </w:rPr>
+        <w:t>Resultado esperado: Que cuando ingrese los datos del usuario y de clic en iniciar sesión la app le muestre un mensaje que le diga que el usuario no está registrado en la base datos</w:t>
+      </w:r>
+    </w:p>
+    <w:p>
+      <w:pPr>
+        <w:rPr>
+          <w:lang w:val="es-CO"/>
+        </w:rPr>
+      </w:pPr>
+    </w:p>
+    <w:p>
+      <w:pPr>
+        <w:rPr>
+          <w:lang w:val="es-CO"/>
+        </w:rPr>
+      </w:pPr>
+      <w:r>
+        <w:rPr>
+          <w:lang w:val="es-CO"/>
+        </w:rPr>
+        <w:t>Caso prueba 5: Probar que un usuario que existe en la base de datos no se pueda loguear si ingresa mal la contraseña</w:t>
+      </w:r>
+    </w:p>
+    <w:p>
+      <w:pPr>
+        <w:rPr>
+          <w:lang w:val="es-CO"/>
+        </w:rPr>
+      </w:pPr>
+      <w:r>
+        <w:rPr>
+          <w:lang w:val="es-CO"/>
+        </w:rPr>
+        <w:t>Resultado esperado: Que cuando ingrese los datos del usuario y de clic en iniciar sesión la app le muestre un mensaje que le diga que el usuario o contraseña son incorrectos</w:t>
+      </w:r>
+    </w:p>
+    <w:p>
+      <w:pPr>
+        <w:rPr>
+          <w:lang w:val="es-CO"/>
+        </w:rPr>
+      </w:pPr>
+    </w:p>
+    <w:p>
+      <w:pPr>
+        <w:rPr>
+          <w:lang w:val="es-CO"/>
+        </w:rPr>
+      </w:pPr>
+      <w:r>
+        <w:rPr>
+          <w:lang w:val="es-CO"/>
+        </w:rPr>
+        <w:t xml:space="preserve">Caso prueba 6: Probar que un usuario tipo admin que existe en la base de datos se pueda loguear </w:t>
+      </w:r>
+    </w:p>
+    <w:p>
+      <w:pPr>
+        <w:rPr>
+          <w:lang w:val="es-CO"/>
+        </w:rPr>
+      </w:pPr>
+      <w:r>
+        <w:rPr>
+          <w:lang w:val="es-CO"/>
+        </w:rPr>
+        <w:t>Resultado esperado: Que cuando ingrese los datos del usuario y de clic en iniciar sesión la app le muestre la página de admin</w:t>
+      </w:r>
+    </w:p>
+    <w:p>
+      <w:pPr>
+        <w:rPr>
+          <w:lang w:val="es-CO"/>
+        </w:rPr>
+      </w:pPr>
+      <w:r>
+        <w:rPr>
+          <w:lang w:val="es-CO"/>
+        </w:rPr>
+        <w:drawing>
+          <wp:inline distT="0" distB="0" distL="0" distR="0" wp14:anchorId="67AE85F9" wp14:editId="2D569FA3">
+            <wp:extent cx="5943600" cy="2138680"/>
+            <wp:effectExtent l="0" t="0" r="0" b="0"/>
+            <wp:docPr id="4" name="Imagen 4"/>
+            <wp:cNvGraphicFramePr>
+              <a:graphicFrameLocks xmlns:a="http://schemas.openxmlformats.org/drawingml/2006/main" noChangeAspect="1"/>
+            </wp:cNvGraphicFramePr>
+            <a:graphic xmlns:a="http://schemas.openxmlformats.org/drawingml/2006/main">
+              <a:graphicData uri="http://schemas.openxmlformats.org/drawingml/2006/picture">
+                <pic:pic xmlns:pic="http://schemas.openxmlformats.org/drawingml/2006/picture">
+                  <pic:nvPicPr>
+                    <pic:cNvPr id="1" name=""/>
+                    <pic:cNvPicPr/>
+                  </pic:nvPicPr>
+                  <pic:blipFill>
+                    <a:blip r:embed="rId9"/>
+                    <a:stretch>
+                      <a:fillRect/>
+                    </a:stretch>
+                  </pic:blipFill>
+                  <pic:spPr>
+                    <a:xfrm>
+                      <a:off x="0" y="0"/>
+                      <a:ext cx="5943600" cy="2138680"/>
+                    </a:xfrm>
+                    <a:prstGeom prst="rect">
+                      <a:avLst/>
+                    </a:prstGeom>
+                  </pic:spPr>
+                </pic:pic>
+              </a:graphicData>
+            </a:graphic>
+          </wp:inline>
+        </w:drawing>
+      </w:r>
+    </w:p>
+    <w:p>
+      <w:pPr>
+        <w:rPr>
+          <w:lang w:val="es-CO"/>
+        </w:rPr>
+      </w:pPr>
+      <w:r>
+        <w:rPr>
+          <w:lang w:val="es-CO"/>
+        </w:rPr>
+        <w:t xml:space="preserve">Cumplió con el resultado esperado </w:t>
+      </w:r>
+    </w:p>
+    <w:p>
+      <w:pPr>
+        <w:rPr>
+          <w:lang w:val="es-CO"/>
+        </w:rPr>
+      </w:pPr>
+      <w:r>
+        <w:rPr>
+          <w:lang w:val="es-CO"/>
+        </w:rPr>
+        <w:drawing>
+          <wp:inline distT="0" distB="0" distL="0" distR="0" wp14:anchorId="6F37058E" wp14:editId="2CDD1485">
+            <wp:extent cx="5144218" cy="2067213"/>
+            <wp:effectExtent l="0" t="0" r="0" b="9525"/>
+            <wp:docPr id="5" name="Imagen 5"/>
+            <wp:cNvGraphicFramePr>
+              <a:graphicFrameLocks xmlns:a="http://schemas.openxmlformats.org/drawingml/2006/main" noChangeAspect="1"/>
+            </wp:cNvGraphicFramePr>
+            <a:graphic xmlns:a="http://schemas.openxmlformats.org/drawingml/2006/main">
+              <a:graphicData uri="http://schemas.openxmlformats.org/drawingml/2006/picture">
+                <pic:pic xmlns:pic="http://schemas.openxmlformats.org/drawingml/2006/picture">
+                  <pic:nvPicPr>
+                    <pic:cNvPr id="1" name=""/>
+                    <pic:cNvPicPr/>
+                  </pic:nvPicPr>
+                  <pic:blipFill>
+                    <a:blip r:embed="rId10"/>
+                    <a:stretch>
+                      <a:fillRect/>
+                    </a:stretch>
+                  </pic:blipFill>
+                  <pic:spPr>
+                    <a:xfrm>
+                      <a:off x="0" y="0"/>
+                      <a:ext cx="5144218" cy="2067213"/>
+                    </a:xfrm>
+                    <a:prstGeom prst="rect">
+                      <a:avLst/>
+                    </a:prstGeom>
+                  </pic:spPr>
+                </pic:pic>
+              </a:graphicData>
+            </a:graphic>
+          </wp:inline>
+        </w:drawing>
+      </w:r>
+    </w:p>
+    <w:p>
+      <w:pPr>
+        <w:rPr>
+          <w:lang w:val="es-CO"/>
+        </w:rPr>
+      </w:pPr>
     </w:p>
     <w:p>
       <w:pPr>
@@ -681,27 +488,167 @@
           <w:lang w:val="es-CO"/>
         </w:rPr>
         <w:lastRenderedPageBreak/>
-        <w:t xml:space="preserve">Resultado espero: Que cuando ingrese los datos del usuario y de clic en iniciar sesión la </w:t>
-      </w:r>
-      <w:proofErr w:type="gramStart"/>
-      <w:r>
-        <w:rPr>
-          <w:lang w:val="es-CO"/>
-        </w:rPr>
-        <w:t>app</w:t>
-      </w:r>
-      <w:proofErr w:type="gramEnd"/>
-      <w:r>
-        <w:rPr>
-          <w:lang w:val="es-CO"/>
-        </w:rPr>
-        <w:t xml:space="preserve"> le muestre la página de</w:t>
-      </w:r>
-      <w:r>
-        <w:rPr>
-          <w:lang w:val="es-CO"/>
-        </w:rPr>
-        <w:t>l alumno</w:t>
+        <w:t>Caso prueba 7: Probar que un usuario tipo profesor que existe en la base de datos se pueda loguear</w:t>
+      </w:r>
+    </w:p>
+    <w:p>
+      <w:pPr>
+        <w:rPr>
+          <w:lang w:val="es-CO"/>
+        </w:rPr>
+      </w:pPr>
+      <w:r>
+        <w:rPr>
+          <w:lang w:val="es-CO"/>
+        </w:rPr>
+        <w:t>Resultado esperado: Que cuando ingrese los datos del usuario y de clic en iniciar sesión la app le muestre la página de profesor</w:t>
+      </w:r>
+    </w:p>
+    <w:p>
+      <w:pPr>
+        <w:rPr>
+          <w:lang w:val="es-CO"/>
+        </w:rPr>
+      </w:pPr>
+      <w:r>
+        <w:rPr>
+          <w:lang w:val="es-CO"/>
+        </w:rPr>
+        <w:drawing>
+          <wp:inline distT="0" distB="0" distL="0" distR="0" wp14:anchorId="3868F694" wp14:editId="2DC85173">
+            <wp:extent cx="5943600" cy="2548255"/>
+            <wp:effectExtent l="0" t="0" r="0" b="4445"/>
+            <wp:docPr id="3" name="Imagen 3"/>
+            <wp:cNvGraphicFramePr>
+              <a:graphicFrameLocks xmlns:a="http://schemas.openxmlformats.org/drawingml/2006/main" noChangeAspect="1"/>
+            </wp:cNvGraphicFramePr>
+            <a:graphic xmlns:a="http://schemas.openxmlformats.org/drawingml/2006/main">
+              <a:graphicData uri="http://schemas.openxmlformats.org/drawingml/2006/picture">
+                <pic:pic xmlns:pic="http://schemas.openxmlformats.org/drawingml/2006/picture">
+                  <pic:nvPicPr>
+                    <pic:cNvPr id="1" name=""/>
+                    <pic:cNvPicPr/>
+                  </pic:nvPicPr>
+                  <pic:blipFill>
+                    <a:blip r:embed="rId11"/>
+                    <a:stretch>
+                      <a:fillRect/>
+                    </a:stretch>
+                  </pic:blipFill>
+                  <pic:spPr>
+                    <a:xfrm>
+                      <a:off x="0" y="0"/>
+                      <a:ext cx="5943600" cy="2548255"/>
+                    </a:xfrm>
+                    <a:prstGeom prst="rect">
+                      <a:avLst/>
+                    </a:prstGeom>
+                  </pic:spPr>
+                </pic:pic>
+              </a:graphicData>
+            </a:graphic>
+          </wp:inline>
+        </w:drawing>
+      </w:r>
+    </w:p>
+    <w:p>
+      <w:pPr>
+        <w:rPr>
+          <w:lang w:val="es-CO"/>
+        </w:rPr>
+      </w:pPr>
+      <w:r>
+        <w:rPr>
+          <w:lang w:val="es-CO"/>
+        </w:rPr>
+        <w:t>Cumplió con el resultado esperado</w:t>
+      </w:r>
+    </w:p>
+    <w:p>
+      <w:pPr>
+        <w:rPr>
+          <w:lang w:val="es-CO"/>
+        </w:rPr>
+      </w:pPr>
+      <w:r>
+        <w:rPr>
+          <w:lang w:val="es-CO"/>
+        </w:rPr>
+        <w:drawing>
+          <wp:inline distT="0" distB="0" distL="0" distR="0" wp14:anchorId="78E97FC4" wp14:editId="30D77DFC">
+            <wp:extent cx="4772691" cy="2686425"/>
+            <wp:effectExtent l="0" t="0" r="8890" b="0"/>
+            <wp:docPr id="6" name="Imagen 6"/>
+            <wp:cNvGraphicFramePr>
+              <a:graphicFrameLocks xmlns:a="http://schemas.openxmlformats.org/drawingml/2006/main" noChangeAspect="1"/>
+            </wp:cNvGraphicFramePr>
+            <a:graphic xmlns:a="http://schemas.openxmlformats.org/drawingml/2006/main">
+              <a:graphicData uri="http://schemas.openxmlformats.org/drawingml/2006/picture">
+                <pic:pic xmlns:pic="http://schemas.openxmlformats.org/drawingml/2006/picture">
+                  <pic:nvPicPr>
+                    <pic:cNvPr id="1" name=""/>
+                    <pic:cNvPicPr/>
+                  </pic:nvPicPr>
+                  <pic:blipFill>
+                    <a:blip r:embed="rId12"/>
+                    <a:stretch>
+                      <a:fillRect/>
+                    </a:stretch>
+                  </pic:blipFill>
+                  <pic:spPr>
+                    <a:xfrm>
+                      <a:off x="0" y="0"/>
+                      <a:ext cx="4772691" cy="2686425"/>
+                    </a:xfrm>
+                    <a:prstGeom prst="rect">
+                      <a:avLst/>
+                    </a:prstGeom>
+                  </pic:spPr>
+                </pic:pic>
+              </a:graphicData>
+            </a:graphic>
+          </wp:inline>
+        </w:drawing>
+      </w:r>
+    </w:p>
+    <w:p>
+      <w:pPr>
+        <w:rPr>
+          <w:lang w:val="es-CO"/>
+        </w:rPr>
+      </w:pPr>
+    </w:p>
+    <w:p>
+      <w:pPr>
+        <w:rPr>
+          <w:lang w:val="es-CO"/>
+        </w:rPr>
+      </w:pPr>
+    </w:p>
+    <w:p>
+      <w:pPr>
+        <w:rPr>
+          <w:lang w:val="es-CO"/>
+        </w:rPr>
+      </w:pPr>
+      <w:r>
+        <w:rPr>
+          <w:lang w:val="es-CO"/>
+        </w:rPr>
+        <w:t xml:space="preserve">Caso prueba 8: Probar que un usuario tipo alumno que existe en la base de datos se pueda loguear </w:t>
+      </w:r>
+    </w:p>
+    <w:p>
+      <w:pPr>
+        <w:rPr>
+          <w:lang w:val="es-CO"/>
+        </w:rPr>
+      </w:pPr>
+      <w:r>
+        <w:rPr>
+          <w:lang w:val="es-CO"/>
+        </w:rPr>
+        <w:t>Resultado esperado: Que cuando ingrese los datos del usuario y de clic en iniciar sesión la app le muestre la página del alumno</w:t>
       </w:r>
     </w:p>
     <w:p>
@@ -746,7 +693,7 @@
     </w:p>
     <w:p>
       <w:pPr>
-        <w:pStyle w:val="ListParagraph"/>
+        <w:pStyle w:val="Prrafodelista"/>
         <w:numPr>
           <w:ilvl w:val="0"/>
           <w:numId w:val="4"/>
@@ -764,7 +711,7 @@
     </w:p>
     <w:p>
       <w:pPr>
-        <w:pStyle w:val="ListParagraph"/>
+        <w:pStyle w:val="Prrafodelista"/>
         <w:numPr>
           <w:ilvl w:val="0"/>
           <w:numId w:val="4"/>
@@ -795,7 +742,7 @@
     </w:p>
     <w:p>
       <w:pPr>
-        <w:pStyle w:val="ListParagraph"/>
+        <w:pStyle w:val="Prrafodelista"/>
         <w:numPr>
           <w:ilvl w:val="0"/>
           <w:numId w:val="3"/>
@@ -826,7 +773,7 @@
     </w:p>
     <w:p>
       <w:pPr>
-        <w:pStyle w:val="ListParagraph"/>
+        <w:pStyle w:val="Prrafodelista"/>
         <w:numPr>
           <w:ilvl w:val="0"/>
           <w:numId w:val="2"/>
@@ -844,7 +791,7 @@
     </w:p>
     <w:p>
       <w:pPr>
-        <w:pStyle w:val="ListParagraph"/>
+        <w:pStyle w:val="Prrafodelista"/>
         <w:numPr>
           <w:ilvl w:val="0"/>
           <w:numId w:val="2"/>
@@ -862,26 +809,35 @@
     </w:p>
     <w:p>
       <w:pPr>
-        <w:pStyle w:val="ListParagraph"/>
-        <w:rPr>
-          <w:lang w:val="es-CO"/>
-        </w:rPr>
-      </w:pPr>
-    </w:p>
-    <w:p>
-      <w:pPr>
-        <w:pStyle w:val="ListParagraph"/>
-        <w:rPr>
-          <w:lang w:val="es-CO"/>
-        </w:rPr>
-      </w:pPr>
-    </w:p>
-    <w:p>
-      <w:pPr>
-        <w:rPr>
-          <w:lang w:val="es-CO"/>
-        </w:rPr>
-      </w:pPr>
+        <w:pStyle w:val="Prrafodelista"/>
+        <w:rPr>
+          <w:lang w:val="es-CO"/>
+        </w:rPr>
+      </w:pPr>
+    </w:p>
+    <w:p>
+      <w:pPr>
+        <w:pStyle w:val="Prrafodelista"/>
+        <w:rPr>
+          <w:lang w:val="es-CO"/>
+        </w:rPr>
+      </w:pPr>
+    </w:p>
+    <w:p>
+      <w:pPr>
+        <w:rPr>
+          <w:lang w:val="es-CO"/>
+        </w:rPr>
+      </w:pPr>
+    </w:p>
+    <w:p>
+      <w:pPr>
+        <w:rPr>
+          <w:lang w:val="es-CO"/>
+        </w:rPr>
+      </w:pPr>
+      <w:bookmarkStart w:id="0" w:name="_GoBack"/>
+      <w:bookmarkEnd w:id="0"/>
     </w:p>
     <w:sectPr>
       <w:pgSz w:w="12240" w:h="15840"/>
@@ -894,7 +850,7 @@
 </file>
 
 <file path=word/endnotes.xml><?xml version="1.0" encoding="utf-8"?>
-<w:endnotes xmlns:wpc="http://schemas.microsoft.com/office/word/2010/wordprocessingCanvas" xmlns:cx="http://schemas.microsoft.com/office/drawing/2014/chartex" xmlns:cx1="http://schemas.microsoft.com/office/drawing/2015/9/8/chartex" xmlns:cx2="http://schemas.microsoft.com/office/drawing/2015/10/21/chartex" xmlns:cx3="http://schemas.microsoft.com/office/drawing/2016/5/9/chartex" xmlns:cx4="http://schemas.microsoft.com/office/drawing/2016/5/10/chartex" xmlns:cx5="http://schemas.microsoft.com/office/drawing/2016/5/11/chartex" xmlns:cx6="http://schemas.microsoft.com/office/drawing/2016/5/12/chartex" xmlns:cx7="http://schemas.microsoft.com/office/drawing/2016/5/13/chartex" xmlns:cx8="http://schemas.microsoft.com/office/drawing/2016/5/14/chartex" xmlns:mc="http://schemas.openxmlformats.org/markup-compatibility/2006" xmlns:aink="http://schemas.microsoft.com/office/drawing/2016/ink" xmlns:am3d="http://schemas.microsoft.com/office/drawing/2017/model3d" xmlns:o="urn:schemas-microsoft-com:office:office" xmlns:oel="http://schemas.microsoft.com/office/2019/extlst" xmlns:r="http://schemas.openxmlformats.org/officeDocument/2006/relationships" xmlns:m="http://schemas.openxmlformats.org/officeDocument/2006/math" xmlns:v="urn:schemas-microsoft-com:vml" xmlns:wp14="http://schemas.microsoft.com/office/word/2010/wordprocessingDrawing" xmlns:wp="http://schemas.openxmlformats.org/drawingml/2006/wordprocessingDrawing" xmlns:w10="urn:schemas-microsoft-com:office:word" xmlns:w="http://schemas.openxmlformats.org/wordprocessingml/2006/main" xmlns:w14="http://schemas.microsoft.com/office/word/2010/wordml" xmlns:w15="http://schemas.microsoft.com/office/word/2012/wordml" xmlns:w16cex="http://schemas.microsoft.com/office/word/2018/wordml/cex" xmlns:w16cid="http://schemas.microsoft.com/office/word/2016/wordml/cid" xmlns:w16="http://schemas.microsoft.com/office/word/2018/wordml" xmlns:w16sdtdh="http://schemas.microsoft.com/office/word/2020/wordml/sdtdatahash" xmlns:w16se="http://schemas.microsoft.com/office/word/2015/wordml/symex" xmlns:wpg="http://schemas.microsoft.com/office/word/2010/wordprocessingGroup" xmlns:wpi="http://schemas.microsoft.com/office/word/2010/wordprocessingInk" xmlns:wne="http://schemas.microsoft.com/office/word/2006/wordml" xmlns:wps="http://schemas.microsoft.com/office/word/2010/wordprocessingShape" mc:Ignorable="w14 w15 w16se w16cid w16 w16cex w16sdtdh wp14">
+<w:endnotes xmlns:wpc="http://schemas.microsoft.com/office/word/2010/wordprocessingCanvas" xmlns:cx="http://schemas.microsoft.com/office/drawing/2014/chartex" xmlns:mc="http://schemas.openxmlformats.org/markup-compatibility/2006" xmlns:o="urn:schemas-microsoft-com:office:office" xmlns:r="http://schemas.openxmlformats.org/officeDocument/2006/relationships" xmlns:m="http://schemas.openxmlformats.org/officeDocument/2006/math" xmlns:v="urn:schemas-microsoft-com:vml" xmlns:wp14="http://schemas.microsoft.com/office/word/2010/wordprocessingDrawing" xmlns:wp="http://schemas.openxmlformats.org/drawingml/2006/wordprocessingDrawing" xmlns:w10="urn:schemas-microsoft-com:office:word" xmlns:w="http://schemas.openxmlformats.org/wordprocessingml/2006/main" xmlns:w14="http://schemas.microsoft.com/office/word/2010/wordml" xmlns:w15="http://schemas.microsoft.com/office/word/2012/wordml" xmlns:w16se="http://schemas.microsoft.com/office/word/2015/wordml/symex" xmlns:wpg="http://schemas.microsoft.com/office/word/2010/wordprocessingGroup" xmlns:wpi="http://schemas.microsoft.com/office/word/2010/wordprocessingInk" xmlns:wne="http://schemas.microsoft.com/office/word/2006/wordml" xmlns:wps="http://schemas.microsoft.com/office/word/2010/wordprocessingShape" mc:Ignorable="w14 w15 w16se wp14">
   <w:endnote w:type="separator" w:id="-1">
     <w:p>
       <w:pPr>
@@ -919,7 +875,7 @@
 </file>
 
 <file path=word/footnotes.xml><?xml version="1.0" encoding="utf-8"?>
-<w:footnotes xmlns:wpc="http://schemas.microsoft.com/office/word/2010/wordprocessingCanvas" xmlns:cx="http://schemas.microsoft.com/office/drawing/2014/chartex" xmlns:cx1="http://schemas.microsoft.com/office/drawing/2015/9/8/chartex" xmlns:cx2="http://schemas.microsoft.com/office/drawing/2015/10/21/chartex" xmlns:cx3="http://schemas.microsoft.com/office/drawing/2016/5/9/chartex" xmlns:cx4="http://schemas.microsoft.com/office/drawing/2016/5/10/chartex" xmlns:cx5="http://schemas.microsoft.com/office/drawing/2016/5/11/chartex" xmlns:cx6="http://schemas.microsoft.com/office/drawing/2016/5/12/chartex" xmlns:cx7="http://schemas.microsoft.com/office/drawing/2016/5/13/chartex" xmlns:cx8="http://schemas.microsoft.com/office/drawing/2016/5/14/chartex" xmlns:mc="http://schemas.openxmlformats.org/markup-compatibility/2006" xmlns:aink="http://schemas.microsoft.com/office/drawing/2016/ink" xmlns:am3d="http://schemas.microsoft.com/office/drawing/2017/model3d" xmlns:o="urn:schemas-microsoft-com:office:office" xmlns:oel="http://schemas.microsoft.com/office/2019/extlst" xmlns:r="http://schemas.openxmlformats.org/officeDocument/2006/relationships" xmlns:m="http://schemas.openxmlformats.org/officeDocument/2006/math" xmlns:v="urn:schemas-microsoft-com:vml" xmlns:wp14="http://schemas.microsoft.com/office/word/2010/wordprocessingDrawing" xmlns:wp="http://schemas.openxmlformats.org/drawingml/2006/wordprocessingDrawing" xmlns:w10="urn:schemas-microsoft-com:office:word" xmlns:w="http://schemas.openxmlformats.org/wordprocessingml/2006/main" xmlns:w14="http://schemas.microsoft.com/office/word/2010/wordml" xmlns:w15="http://schemas.microsoft.com/office/word/2012/wordml" xmlns:w16cex="http://schemas.microsoft.com/office/word/2018/wordml/cex" xmlns:w16cid="http://schemas.microsoft.com/office/word/2016/wordml/cid" xmlns:w16="http://schemas.microsoft.com/office/word/2018/wordml" xmlns:w16sdtdh="http://schemas.microsoft.com/office/word/2020/wordml/sdtdatahash" xmlns:w16se="http://schemas.microsoft.com/office/word/2015/wordml/symex" xmlns:wpg="http://schemas.microsoft.com/office/word/2010/wordprocessingGroup" xmlns:wpi="http://schemas.microsoft.com/office/word/2010/wordprocessingInk" xmlns:wne="http://schemas.microsoft.com/office/word/2006/wordml" xmlns:wps="http://schemas.microsoft.com/office/word/2010/wordprocessingShape" mc:Ignorable="w14 w15 w16se w16cid w16 w16cex w16sdtdh wp14">
+<w:footnotes xmlns:wpc="http://schemas.microsoft.com/office/word/2010/wordprocessingCanvas" xmlns:cx="http://schemas.microsoft.com/office/drawing/2014/chartex" xmlns:mc="http://schemas.openxmlformats.org/markup-compatibility/2006" xmlns:o="urn:schemas-microsoft-com:office:office" xmlns:r="http://schemas.openxmlformats.org/officeDocument/2006/relationships" xmlns:m="http://schemas.openxmlformats.org/officeDocument/2006/math" xmlns:v="urn:schemas-microsoft-com:vml" xmlns:wp14="http://schemas.microsoft.com/office/word/2010/wordprocessingDrawing" xmlns:wp="http://schemas.openxmlformats.org/drawingml/2006/wordprocessingDrawing" xmlns:w10="urn:schemas-microsoft-com:office:word" xmlns:w="http://schemas.openxmlformats.org/wordprocessingml/2006/main" xmlns:w14="http://schemas.microsoft.com/office/word/2010/wordml" xmlns:w15="http://schemas.microsoft.com/office/word/2012/wordml" xmlns:w16se="http://schemas.microsoft.com/office/word/2015/wordml/symex" xmlns:wpg="http://schemas.microsoft.com/office/word/2010/wordprocessingGroup" xmlns:wpi="http://schemas.microsoft.com/office/word/2010/wordprocessingInk" xmlns:wne="http://schemas.microsoft.com/office/word/2006/wordml" xmlns:wps="http://schemas.microsoft.com/office/word/2010/wordprocessingShape" mc:Ignorable="w14 w15 w16se wp14">
   <w:footnote w:type="separator" w:id="-1">
     <w:p>
       <w:pPr>
@@ -944,7 +900,7 @@
 </file>
 
 <file path=word/numbering.xml><?xml version="1.0" encoding="utf-8"?>
-<w:numbering xmlns:wpc="http://schemas.microsoft.com/office/word/2010/wordprocessingCanvas" xmlns:cx="http://schemas.microsoft.com/office/drawing/2014/chartex" xmlns:cx1="http://schemas.microsoft.com/office/drawing/2015/9/8/chartex" xmlns:cx2="http://schemas.microsoft.com/office/drawing/2015/10/21/chartex" xmlns:cx3="http://schemas.microsoft.com/office/drawing/2016/5/9/chartex" xmlns:cx4="http://schemas.microsoft.com/office/drawing/2016/5/10/chartex" xmlns:cx5="http://schemas.microsoft.com/office/drawing/2016/5/11/chartex" xmlns:cx6="http://schemas.microsoft.com/office/drawing/2016/5/12/chartex" xmlns:cx7="http://schemas.microsoft.com/office/drawing/2016/5/13/chartex" xmlns:cx8="http://schemas.microsoft.com/office/drawing/2016/5/14/chartex" xmlns:mc="http://schemas.openxmlformats.org/markup-compatibility/2006" xmlns:aink="http://schemas.microsoft.com/office/drawing/2016/ink" xmlns:am3d="http://schemas.microsoft.com/office/drawing/2017/model3d" xmlns:o="urn:schemas-microsoft-com:office:office" xmlns:oel="http://schemas.microsoft.com/office/2019/extlst" xmlns:r="http://schemas.openxmlformats.org/officeDocument/2006/relationships" xmlns:m="http://schemas.openxmlformats.org/officeDocument/2006/math" xmlns:v="urn:schemas-microsoft-com:vml" xmlns:wp14="http://schemas.microsoft.com/office/word/2010/wordprocessingDrawing" xmlns:wp="http://schemas.openxmlformats.org/drawingml/2006/wordprocessingDrawing" xmlns:w10="urn:schemas-microsoft-com:office:word" xmlns:w="http://schemas.openxmlformats.org/wordprocessingml/2006/main" xmlns:w14="http://schemas.microsoft.com/office/word/2010/wordml" xmlns:w15="http://schemas.microsoft.com/office/word/2012/wordml" xmlns:w16cex="http://schemas.microsoft.com/office/word/2018/wordml/cex" xmlns:w16cid="http://schemas.microsoft.com/office/word/2016/wordml/cid" xmlns:w16="http://schemas.microsoft.com/office/word/2018/wordml" xmlns:w16sdtdh="http://schemas.microsoft.com/office/word/2020/wordml/sdtdatahash" xmlns:w16se="http://schemas.microsoft.com/office/word/2015/wordml/symex" xmlns:wpg="http://schemas.microsoft.com/office/word/2010/wordprocessingGroup" xmlns:wpi="http://schemas.microsoft.com/office/word/2010/wordprocessingInk" xmlns:wne="http://schemas.microsoft.com/office/word/2006/wordml" xmlns:wps="http://schemas.microsoft.com/office/word/2010/wordprocessingShape" mc:Ignorable="w14 w15 w16se w16cid w16 w16cex w16sdtdh wp14">
+<w:numbering xmlns:wpc="http://schemas.microsoft.com/office/word/2010/wordprocessingCanvas" xmlns:cx="http://schemas.microsoft.com/office/drawing/2014/chartex" xmlns:mc="http://schemas.openxmlformats.org/markup-compatibility/2006" xmlns:o="urn:schemas-microsoft-com:office:office" xmlns:r="http://schemas.openxmlformats.org/officeDocument/2006/relationships" xmlns:m="http://schemas.openxmlformats.org/officeDocument/2006/math" xmlns:v="urn:schemas-microsoft-com:vml" xmlns:wp14="http://schemas.microsoft.com/office/word/2010/wordprocessingDrawing" xmlns:wp="http://schemas.openxmlformats.org/drawingml/2006/wordprocessingDrawing" xmlns:w10="urn:schemas-microsoft-com:office:word" xmlns:w="http://schemas.openxmlformats.org/wordprocessingml/2006/main" xmlns:w14="http://schemas.microsoft.com/office/word/2010/wordml" xmlns:w15="http://schemas.microsoft.com/office/word/2012/wordml" xmlns:w16se="http://schemas.microsoft.com/office/word/2015/wordml/symex" xmlns:wpg="http://schemas.microsoft.com/office/word/2010/wordprocessingGroup" xmlns:wpi="http://schemas.microsoft.com/office/word/2010/wordprocessingInk" xmlns:wne="http://schemas.microsoft.com/office/word/2006/wordml" xmlns:wps="http://schemas.microsoft.com/office/word/2010/wordprocessingShape" mc:Ignorable="w14 w15 w16se wp14">
   <w:abstractNum w:abstractNumId="0" w15:restartNumberingAfterBreak="0">
     <w:nsid w:val="07921C51"/>
     <w:multiLevelType w:val="hybridMultilevel"/>
@@ -1393,23 +1349,23 @@
       </w:rPr>
     </w:lvl>
   </w:abstractNum>
-  <w:num w:numId="1" w16cid:durableId="41485941">
+  <w:num w:numId="1">
     <w:abstractNumId w:val="0"/>
   </w:num>
-  <w:num w:numId="2" w16cid:durableId="358630630">
+  <w:num w:numId="2">
     <w:abstractNumId w:val="3"/>
   </w:num>
-  <w:num w:numId="3" w16cid:durableId="1744526951">
+  <w:num w:numId="3">
     <w:abstractNumId w:val="2"/>
   </w:num>
-  <w:num w:numId="4" w16cid:durableId="876162210">
+  <w:num w:numId="4">
     <w:abstractNumId w:val="1"/>
   </w:num>
 </w:numbering>
 </file>
 
 <file path=word/styles.xml><?xml version="1.0" encoding="utf-8"?>
-<w:styles xmlns:mc="http://schemas.openxmlformats.org/markup-compatibility/2006" xmlns:r="http://schemas.openxmlformats.org/officeDocument/2006/relationships" xmlns:w="http://schemas.openxmlformats.org/wordprocessingml/2006/main" xmlns:w14="http://schemas.microsoft.com/office/word/2010/wordml" xmlns:w15="http://schemas.microsoft.com/office/word/2012/wordml" xmlns:w16cex="http://schemas.microsoft.com/office/word/2018/wordml/cex" xmlns:w16cid="http://schemas.microsoft.com/office/word/2016/wordml/cid" xmlns:w16="http://schemas.microsoft.com/office/word/2018/wordml" xmlns:w16sdtdh="http://schemas.microsoft.com/office/word/2020/wordml/sdtdatahash" xmlns:w16se="http://schemas.microsoft.com/office/word/2015/wordml/symex" mc:Ignorable="w14 w15 w16se w16cid w16 w16cex w16sdtdh">
+<w:styles xmlns:mc="http://schemas.openxmlformats.org/markup-compatibility/2006" xmlns:r="http://schemas.openxmlformats.org/officeDocument/2006/relationships" xmlns:w="http://schemas.openxmlformats.org/wordprocessingml/2006/main" xmlns:w14="http://schemas.microsoft.com/office/word/2010/wordml" xmlns:w15="http://schemas.microsoft.com/office/word/2012/wordml" xmlns:w16se="http://schemas.microsoft.com/office/word/2015/wordml/symex" mc:Ignorable="w14 w15 w16se">
   <w:docDefaults>
     <w:rPrDefault>
       <w:rPr>
@@ -1425,7 +1381,7 @@
       </w:pPr>
     </w:pPrDefault>
   </w:docDefaults>
-  <w:latentStyles w:defLockedState="0" w:defUIPriority="99" w:defSemiHidden="0" w:defUnhideWhenUsed="0" w:defQFormat="0" w:count="376">
+  <w:latentStyles w:defLockedState="0" w:defUIPriority="99" w:defSemiHidden="0" w:defUnhideWhenUsed="0" w:defQFormat="0" w:count="371">
     <w:lsdException w:name="Normal" w:uiPriority="0" w:qFormat="1"/>
     <w:lsdException w:name="heading 1" w:uiPriority="9" w:qFormat="1"/>
     <w:lsdException w:name="heading 2" w:semiHidden="1" w:uiPriority="9" w:unhideWhenUsed="1" w:qFormat="1"/>
@@ -1797,24 +1753,19 @@
     <w:lsdException w:name="List Table 5 Dark Accent 6" w:uiPriority="50"/>
     <w:lsdException w:name="List Table 6 Colorful Accent 6" w:uiPriority="51"/>
     <w:lsdException w:name="List Table 7 Colorful Accent 6" w:uiPriority="52"/>
-    <w:lsdException w:name="Mention" w:semiHidden="1" w:unhideWhenUsed="1"/>
-    <w:lsdException w:name="Smart Hyperlink" w:semiHidden="1" w:unhideWhenUsed="1"/>
-    <w:lsdException w:name="Hashtag" w:semiHidden="1" w:unhideWhenUsed="1"/>
-    <w:lsdException w:name="Unresolved Mention" w:semiHidden="1" w:unhideWhenUsed="1"/>
-    <w:lsdException w:name="Smart Link" w:semiHidden="1" w:unhideWhenUsed="1"/>
   </w:latentStyles>
   <w:style w:type="paragraph" w:default="1" w:styleId="Normal">
     <w:name w:val="Normal"/>
     <w:qFormat/>
-    <w:rsid w:val="00BE4B07"/>
+    <w:rsid w:val="00D63AF5"/>
   </w:style>
-  <w:style w:type="character" w:default="1" w:styleId="DefaultParagraphFont">
+  <w:style w:type="character" w:default="1" w:styleId="Fuentedeprrafopredeter">
     <w:name w:val="Default Paragraph Font"/>
     <w:uiPriority w:val="1"/>
     <w:semiHidden/>
     <w:unhideWhenUsed/>
   </w:style>
-  <w:style w:type="table" w:default="1" w:styleId="TableNormal">
+  <w:style w:type="table" w:default="1" w:styleId="Tablanormal">
     <w:name w:val="Normal Table"/>
     <w:uiPriority w:val="99"/>
     <w:semiHidden/>
@@ -1829,16 +1780,16 @@
       </w:tblCellMar>
     </w:tblPr>
   </w:style>
-  <w:style w:type="numbering" w:default="1" w:styleId="NoList">
+  <w:style w:type="numbering" w:default="1" w:styleId="Sinlista">
     <w:name w:val="No List"/>
     <w:uiPriority w:val="99"/>
     <w:semiHidden/>
     <w:unhideWhenUsed/>
   </w:style>
-  <w:style w:type="paragraph" w:styleId="Header">
+  <w:style w:type="paragraph" w:styleId="Encabezado">
     <w:name w:val="header"/>
     <w:basedOn w:val="Normal"/>
-    <w:link w:val="HeaderChar"/>
+    <w:link w:val="EncabezadoCar"/>
     <w:uiPriority w:val="99"/>
     <w:unhideWhenUsed/>
     <w:rsid w:val="00A96EF2"/>
@@ -1850,17 +1801,17 @@
       <w:spacing w:after="0" w:line="240" w:lineRule="auto"/>
     </w:pPr>
   </w:style>
-  <w:style w:type="character" w:customStyle="1" w:styleId="HeaderChar">
-    <w:name w:val="Header Char"/>
-    <w:basedOn w:val="DefaultParagraphFont"/>
-    <w:link w:val="Header"/>
+  <w:style w:type="character" w:customStyle="1" w:styleId="EncabezadoCar">
+    <w:name w:val="Encabezado Car"/>
+    <w:basedOn w:val="Fuentedeprrafopredeter"/>
+    <w:link w:val="Encabezado"/>
     <w:uiPriority w:val="99"/>
     <w:rsid w:val="00A96EF2"/>
   </w:style>
-  <w:style w:type="paragraph" w:styleId="Footer">
+  <w:style w:type="paragraph" w:styleId="Piedepgina">
     <w:name w:val="footer"/>
     <w:basedOn w:val="Normal"/>
-    <w:link w:val="FooterChar"/>
+    <w:link w:val="PiedepginaCar"/>
     <w:uiPriority w:val="99"/>
     <w:unhideWhenUsed/>
     <w:rsid w:val="00A96EF2"/>
@@ -1872,14 +1823,14 @@
       <w:spacing w:after="0" w:line="240" w:lineRule="auto"/>
     </w:pPr>
   </w:style>
-  <w:style w:type="character" w:customStyle="1" w:styleId="FooterChar">
-    <w:name w:val="Footer Char"/>
-    <w:basedOn w:val="DefaultParagraphFont"/>
-    <w:link w:val="Footer"/>
+  <w:style w:type="character" w:customStyle="1" w:styleId="PiedepginaCar">
+    <w:name w:val="Pie de página Car"/>
+    <w:basedOn w:val="Fuentedeprrafopredeter"/>
+    <w:link w:val="Piedepgina"/>
     <w:uiPriority w:val="99"/>
     <w:rsid w:val="00A96EF2"/>
   </w:style>
-  <w:style w:type="paragraph" w:styleId="ListParagraph">
+  <w:style w:type="paragraph" w:styleId="Prrafodelista">
     <w:name w:val="List Paragraph"/>
     <w:basedOn w:val="Normal"/>
     <w:uiPriority w:val="34"/>
@@ -1890,9 +1841,9 @@
       <w:contextualSpacing/>
     </w:pPr>
   </w:style>
-  <w:style w:type="character" w:styleId="Hyperlink">
+  <w:style w:type="character" w:styleId="Hipervnculo">
     <w:name w:val="Hyperlink"/>
-    <w:basedOn w:val="DefaultParagraphFont"/>
+    <w:basedOn w:val="Fuentedeprrafopredeter"/>
     <w:uiPriority w:val="99"/>
     <w:unhideWhenUsed/>
     <w:rsid w:val="006B5E82"/>
@@ -1901,9 +1852,9 @@
       <w:u w:val="single"/>
     </w:rPr>
   </w:style>
-  <w:style w:type="character" w:styleId="UnresolvedMention">
+  <w:style w:type="character" w:customStyle="1" w:styleId="UnresolvedMention">
     <w:name w:val="Unresolved Mention"/>
-    <w:basedOn w:val="DefaultParagraphFont"/>
+    <w:basedOn w:val="Fuentedeprrafopredeter"/>
     <w:uiPriority w:val="99"/>
     <w:semiHidden/>
     <w:unhideWhenUsed/>

</xml_diff>

<commit_message>
actualizando casos prueba y corrigiendo página estudiante
</commit_message>
<xml_diff>
--- a/documents/CASOS PRUEBA PROYECTO MINTIC.docx
+++ b/documents/CASOS PRUEBA PROYECTO MINTIC.docx
@@ -158,7 +158,7 @@
       </w:pPr>
       <w:r>
         <w:rPr>
-          <w:lang w:val="es-CO"/>
+          <w:noProof/>
         </w:rPr>
         <w:drawing>
           <wp:inline distT="0" distB="0" distL="0" distR="0" wp14:anchorId="74BD20B5" wp14:editId="169CBD43">
@@ -225,7 +225,7 @@
       </w:pPr>
       <w:r>
         <w:rPr>
-          <w:lang w:val="es-CO"/>
+          <w:noProof/>
         </w:rPr>
         <w:drawing>
           <wp:inline distT="0" distB="0" distL="0" distR="0" wp14:anchorId="16157069" wp14:editId="4F86210B">
@@ -371,7 +371,7 @@
       </w:pPr>
       <w:r>
         <w:rPr>
-          <w:lang w:val="es-CO"/>
+          <w:noProof/>
         </w:rPr>
         <w:drawing>
           <wp:inline distT="0" distB="0" distL="0" distR="0" wp14:anchorId="67AE85F9" wp14:editId="2D569FA3">
@@ -431,7 +431,7 @@
       </w:pPr>
       <w:r>
         <w:rPr>
-          <w:lang w:val="es-CO"/>
+          <w:noProof/>
         </w:rPr>
         <w:drawing>
           <wp:inline distT="0" distB="0" distL="0" distR="0" wp14:anchorId="6F37058E" wp14:editId="2CDD1485">
@@ -512,7 +512,7 @@
       </w:pPr>
       <w:r>
         <w:rPr>
-          <w:lang w:val="es-CO"/>
+          <w:noProof/>
         </w:rPr>
         <w:drawing>
           <wp:inline distT="0" distB="0" distL="0" distR="0" wp14:anchorId="3868F694" wp14:editId="2DC85173">
@@ -572,7 +572,7 @@
       </w:pPr>
       <w:r>
         <w:rPr>
-          <w:lang w:val="es-CO"/>
+          <w:noProof/>
         </w:rPr>
         <w:drawing>
           <wp:inline distT="0" distB="0" distL="0" distR="0" wp14:anchorId="78E97FC4" wp14:editId="30D77DFC">
@@ -657,6 +657,116 @@
           <w:lang w:val="es-CO"/>
         </w:rPr>
       </w:pPr>
+      <w:r>
+        <w:rPr>
+          <w:lang w:val="es-CO"/>
+        </w:rPr>
+        <w:lastRenderedPageBreak/>
+        <w:drawing>
+          <wp:inline distT="0" distB="0" distL="0" distR="0" wp14:anchorId="4764EDB5" wp14:editId="4D9D2590">
+            <wp:extent cx="5943600" cy="2160270"/>
+            <wp:effectExtent l="0" t="0" r="0" b="0"/>
+            <wp:docPr id="7" name="Imagen 7"/>
+            <wp:cNvGraphicFramePr>
+              <a:graphicFrameLocks xmlns:a="http://schemas.openxmlformats.org/drawingml/2006/main" noChangeAspect="1"/>
+            </wp:cNvGraphicFramePr>
+            <a:graphic xmlns:a="http://schemas.openxmlformats.org/drawingml/2006/main">
+              <a:graphicData uri="http://schemas.openxmlformats.org/drawingml/2006/picture">
+                <pic:pic xmlns:pic="http://schemas.openxmlformats.org/drawingml/2006/picture">
+                  <pic:nvPicPr>
+                    <pic:cNvPr id="1" name=""/>
+                    <pic:cNvPicPr/>
+                  </pic:nvPicPr>
+                  <pic:blipFill>
+                    <a:blip r:embed="rId13"/>
+                    <a:stretch>
+                      <a:fillRect/>
+                    </a:stretch>
+                  </pic:blipFill>
+                  <pic:spPr>
+                    <a:xfrm>
+                      <a:off x="0" y="0"/>
+                      <a:ext cx="5943600" cy="2160270"/>
+                    </a:xfrm>
+                    <a:prstGeom prst="rect">
+                      <a:avLst/>
+                    </a:prstGeom>
+                  </pic:spPr>
+                </pic:pic>
+              </a:graphicData>
+            </a:graphic>
+          </wp:inline>
+        </w:drawing>
+      </w:r>
+    </w:p>
+    <w:p>
+      <w:pPr>
+        <w:rPr>
+          <w:lang w:val="es-CO"/>
+        </w:rPr>
+      </w:pPr>
+      <w:r>
+        <w:rPr>
+          <w:lang w:val="es-CO"/>
+        </w:rPr>
+        <w:t xml:space="preserve">Cumplió con el resultado esperado </w:t>
+      </w:r>
+    </w:p>
+    <w:p>
+      <w:pPr>
+        <w:rPr>
+          <w:lang w:val="es-CO"/>
+        </w:rPr>
+      </w:pPr>
+    </w:p>
+    <w:p>
+      <w:pPr>
+        <w:rPr>
+          <w:lang w:val="es-CO"/>
+        </w:rPr>
+      </w:pPr>
+      <w:r>
+        <w:rPr>
+          <w:lang w:val="es-CO"/>
+        </w:rPr>
+        <w:drawing>
+          <wp:inline distT="0" distB="0" distL="0" distR="0" wp14:anchorId="1CD3713A" wp14:editId="76AB8241">
+            <wp:extent cx="4172532" cy="1952898"/>
+            <wp:effectExtent l="0" t="0" r="0" b="9525"/>
+            <wp:docPr id="8" name="Imagen 8"/>
+            <wp:cNvGraphicFramePr>
+              <a:graphicFrameLocks xmlns:a="http://schemas.openxmlformats.org/drawingml/2006/main" noChangeAspect="1"/>
+            </wp:cNvGraphicFramePr>
+            <a:graphic xmlns:a="http://schemas.openxmlformats.org/drawingml/2006/main">
+              <a:graphicData uri="http://schemas.openxmlformats.org/drawingml/2006/picture">
+                <pic:pic xmlns:pic="http://schemas.openxmlformats.org/drawingml/2006/picture">
+                  <pic:nvPicPr>
+                    <pic:cNvPr id="1" name=""/>
+                    <pic:cNvPicPr/>
+                  </pic:nvPicPr>
+                  <pic:blipFill>
+                    <a:blip r:embed="rId14"/>
+                    <a:stretch>
+                      <a:fillRect/>
+                    </a:stretch>
+                  </pic:blipFill>
+                  <pic:spPr>
+                    <a:xfrm>
+                      <a:off x="0" y="0"/>
+                      <a:ext cx="4172532" cy="1952898"/>
+                    </a:xfrm>
+                    <a:prstGeom prst="rect">
+                      <a:avLst/>
+                    </a:prstGeom>
+                  </pic:spPr>
+                </pic:pic>
+              </a:graphicData>
+            </a:graphic>
+          </wp:inline>
+        </w:drawing>
+      </w:r>
+      <w:bookmarkStart w:id="0" w:name="_GoBack"/>
+      <w:bookmarkEnd w:id="0"/>
     </w:p>
     <w:p>
       <w:pPr>
@@ -836,8 +946,6 @@
           <w:lang w:val="es-CO"/>
         </w:rPr>
       </w:pPr>
-      <w:bookmarkStart w:id="0" w:name="_GoBack"/>
-      <w:bookmarkEnd w:id="0"/>
     </w:p>
     <w:sectPr>
       <w:pgSz w:w="12240" w:h="15840"/>

</xml_diff>